<commit_message>
conception one thing changed
</commit_message>
<xml_diff>
--- a/cs107-mini-projet2/Conception.docx
+++ b/cs107-mini-projet2/Conception.docx
@@ -527,7 +527,6 @@
         <w:t xml:space="preserve">We have implemented an interface which forces any class which implements it to redefine the method Dialog </w:t>
       </w:r>
       <w:proofErr w:type="spellStart"/>
-      <w:proofErr w:type="gramStart"/>
       <w:r>
         <w:rPr>
           <w:lang w:val="en-GB"/>
@@ -539,14 +538,7 @@
         <w:rPr>
           <w:lang w:val="en-GB"/>
         </w:rPr>
-        <w:t>(</w:t>
-      </w:r>
-      <w:proofErr w:type="gramEnd"/>
-      <w:r>
-        <w:rPr>
-          <w:lang w:val="en-GB"/>
-        </w:rPr>
-        <w:t>) which returns a dialog proper to the class. The interface Talker also helps develop a common link between all the classes which show a dialog.</w:t>
+        <w:t>() which returns a dialog proper to the class. The interface Talker also helps develop a common link between all the classes which show a dialog.</w:t>
       </w:r>
     </w:p>
     <w:p>
@@ -664,14 +656,7 @@
         <w:rPr>
           <w:lang w:val="en-GB"/>
         </w:rPr>
-        <w:t xml:space="preserve"> “paused” which indicates if the game is paused or not. When the user presses the Space Key, the attribute is negated. If the game is paused, the update function of the area does nothing but draw the actors. A text graphics is also shown saying “Game </w:t>
-      </w:r>
-      <w:r>
-        <w:rPr>
-          <w:lang w:val="en-GB"/>
-        </w:rPr>
-        <w:lastRenderedPageBreak/>
-        <w:t>Paused -&gt; Press Space to continue where you left off.” The parent of the text graphics is the view candidate of the area and is anchored to be just below the view candidate.</w:t>
+        <w:t xml:space="preserve"> “paused” which indicates if the game is paused or not. When the user presses the Space Key, the attribute is negated. If the game is paused, the update function of the area does nothing but draw the actors. A text graphics is also shown saying “Game Paused -&gt; Press Space to continue where you left off.” The parent of the text graphics is the view candidate of the area and is anchored to be just below the view candidate.</w:t>
       </w:r>
       <w:r>
         <w:rPr>
@@ -949,21 +934,7 @@
         <w:rPr>
           <w:lang w:val="en-GB"/>
         </w:rPr>
-        <w:t xml:space="preserve"> which have an attribute Logic. </w:t>
-      </w:r>
-      <w:proofErr w:type="gramStart"/>
-      <w:r>
-        <w:rPr>
-          <w:lang w:val="en-GB"/>
-        </w:rPr>
-        <w:t>So</w:t>
-      </w:r>
-      <w:proofErr w:type="gramEnd"/>
-      <w:r>
-        <w:rPr>
-          <w:lang w:val="en-GB"/>
-        </w:rPr>
-        <w:t xml:space="preserve"> a signal moving rock is basically a moving rock which can only be interacted with if its signal is on. </w:t>
+        <w:t xml:space="preserve"> which have an attribute Logic. So a signal moving rock is basically a moving rock which can only be interacted with if its signal is on. </w:t>
       </w:r>
     </w:p>
     <w:p>
@@ -1086,7 +1057,6 @@
           <w:b/>
           <w:lang w:val="en-GB"/>
         </w:rPr>
-        <w:lastRenderedPageBreak/>
         <w:t>B</w:t>
       </w:r>
       <w:r>
@@ -1168,10 +1138,32 @@
         <w:rPr>
           <w:lang w:val="en-GB"/>
         </w:rPr>
-        <w:t>For now, we don’t prevent the player from changing from flying mode to walking mode at any time. This means that one can fly onto water and then change to walking mode and stand on water. But this problem can be fixed without too much trouble.</w:t>
-      </w:r>
-      <w:bookmarkStart w:id="0" w:name="_GoBack"/>
-      <w:bookmarkEnd w:id="0"/>
+        <w:t>For now, we don’t prevent the player from changing from flying mode to walking mode at any time. This means that one can fly onto water</w:t>
+      </w:r>
+      <w:r>
+        <w:rPr>
+          <w:lang w:val="en-GB"/>
+        </w:rPr>
+        <w:t xml:space="preserve"> (or a wall)</w:t>
+      </w:r>
+      <w:r>
+        <w:rPr>
+          <w:lang w:val="en-GB"/>
+        </w:rPr>
+        <w:t xml:space="preserve"> and then change to walking mode</w:t>
+      </w:r>
+      <w:r>
+        <w:rPr>
+          <w:lang w:val="en-GB"/>
+        </w:rPr>
+        <w:t xml:space="preserve"> (but he won’t be able to move anymore unless he changes back to flying mode)</w:t>
+      </w:r>
+      <w:r>
+        <w:rPr>
+          <w:lang w:val="en-GB"/>
+        </w:rPr>
+        <w:t>. But this problem can be fixed without too much trouble.</w:t>
+      </w:r>
     </w:p>
     <w:sectPr>
       <w:pgSz w:w="11906" w:h="16838"/>

</xml_diff>

<commit_message>
conception changed a bit
</commit_message>
<xml_diff>
--- a/cs107-mini-projet2/Conception.docx
+++ b/cs107-mini-projet2/Conception.docx
@@ -301,6 +301,19 @@
     </w:p>
     <w:p>
       <w:pPr>
+        <w:rPr>
+          <w:lang w:val="en-GB"/>
+        </w:rPr>
+      </w:pPr>
+      <w:r>
+        <w:rPr>
+          <w:lang w:val="en-GB"/>
+        </w:rPr>
+        <w:t>With the help of this class, the player can now go (and hide) behind trees in the Enigme0 map (unless he is flying, explained below). (We also added a foreground to other areas, but they are just empty.)</w:t>
+      </w:r>
+    </w:p>
+    <w:p>
+      <w:pPr>
         <w:pStyle w:val="Paragraphedeliste"/>
         <w:numPr>
           <w:ilvl w:val="0"/>
@@ -348,6 +361,8 @@
         </w:rPr>
         <w:t>Running Mode</w:t>
       </w:r>
+      <w:bookmarkStart w:id="0" w:name="_GoBack"/>
+      <w:bookmarkEnd w:id="0"/>
     </w:p>
     <w:p>
       <w:pPr>
@@ -636,6 +651,7 @@
         <w:rPr>
           <w:lang w:val="en-GB"/>
         </w:rPr>
+        <w:lastRenderedPageBreak/>
         <w:t xml:space="preserve">The class Area has private </w:t>
       </w:r>
       <w:proofErr w:type="spellStart"/>

</xml_diff>